<commit_message>
add assignment 5 files
</commit_message>
<xml_diff>
--- a/Assignment 5/Assignment 5 Report.docx
+++ b/Assignment 5/Assignment 5 Report.docx
@@ -93,32 +93,31 @@
           <w:sz w:val="40"/>
           <w:szCs w:val="40"/>
         </w:rPr>
-        <w:t xml:space="preserve">-Anushree </w:t>
-      </w:r>
-      <w:proofErr w:type="spellStart"/>
-      <w:r>
+        <w:t>-Anushree Jumade</w:t>
+      </w:r>
+    </w:p>
+    <w:p>
+      <w:pPr>
         <w:rPr>
           <w:sz w:val="40"/>
           <w:szCs w:val="40"/>
         </w:rPr>
-        <w:t>Jumade</w:t>
-      </w:r>
-      <w:proofErr w:type="spellEnd"/>
-    </w:p>
-    <w:p>
-      <w:pPr>
+      </w:pPr>
+      <w:r>
         <w:rPr>
           <w:sz w:val="40"/>
           <w:szCs w:val="40"/>
         </w:rPr>
-      </w:pPr>
-      <w:r>
+        <w:t>(axj174430)</w:t>
+      </w:r>
+    </w:p>
+    <w:p>
+      <w:pPr>
         <w:rPr>
           <w:sz w:val="40"/>
           <w:szCs w:val="40"/>
         </w:rPr>
-        <w:t>(axj174430)</w:t>
-      </w:r>
+      </w:pPr>
     </w:p>
     <w:p>
       <w:pPr>
@@ -137,6 +136,1256 @@
       </w:pPr>
     </w:p>
     <w:p>
+      <w:r>
+        <w:lastRenderedPageBreak/>
+        <w:t>Koala.jpg</w:t>
+      </w:r>
+      <w:r>
+        <w:t xml:space="preserve">  (50 iterations for each)</w:t>
+      </w:r>
+    </w:p>
+    <w:tbl>
+      <w:tblPr>
+        <w:tblStyle w:val="TableGrid"/>
+        <w:tblW w:w="0" w:type="auto"/>
+        <w:tblLook w:val="04A0" w:firstRow="1" w:lastRow="0" w:firstColumn="1" w:lastColumn="0" w:noHBand="0" w:noVBand="1"/>
+      </w:tblPr>
+      <w:tblGrid>
+        <w:gridCol w:w="2337"/>
+        <w:gridCol w:w="2337"/>
+        <w:gridCol w:w="2338"/>
+        <w:gridCol w:w="2338"/>
+      </w:tblGrid>
+      <w:tr>
+        <w:tc>
+          <w:tcPr>
+            <w:tcW w:w="2337" w:type="dxa"/>
+          </w:tcPr>
+          <w:p>
+            <w:r>
+              <w:t>K Value</w:t>
+            </w:r>
+          </w:p>
+        </w:tc>
+        <w:tc>
+          <w:tcPr>
+            <w:tcW w:w="2337" w:type="dxa"/>
+          </w:tcPr>
+          <w:p>
+            <w:r>
+              <w:t>Size before compression (in KB)</w:t>
+            </w:r>
+          </w:p>
+        </w:tc>
+        <w:tc>
+          <w:tcPr>
+            <w:tcW w:w="2338" w:type="dxa"/>
+          </w:tcPr>
+          <w:p>
+            <w:r>
+              <w:t>Size</w:t>
+            </w:r>
+            <w:r>
+              <w:t xml:space="preserve"> after</w:t>
+            </w:r>
+            <w:r>
+              <w:t xml:space="preserve"> compression (in KB)</w:t>
+            </w:r>
+          </w:p>
+        </w:tc>
+        <w:tc>
+          <w:tcPr>
+            <w:tcW w:w="2338" w:type="dxa"/>
+          </w:tcPr>
+          <w:p>
+            <w:r>
+              <w:t>Ratio</w:t>
+            </w:r>
+          </w:p>
+        </w:tc>
+      </w:tr>
+      <w:tr>
+        <w:tc>
+          <w:tcPr>
+            <w:tcW w:w="2337" w:type="dxa"/>
+          </w:tcPr>
+          <w:p>
+            <w:r>
+              <w:t>2</w:t>
+            </w:r>
+          </w:p>
+        </w:tc>
+        <w:tc>
+          <w:tcPr>
+            <w:tcW w:w="2337" w:type="dxa"/>
+          </w:tcPr>
+          <w:p>
+            <w:r>
+              <w:t>762.53</w:t>
+            </w:r>
+          </w:p>
+        </w:tc>
+        <w:tc>
+          <w:tcPr>
+            <w:tcW w:w="2338" w:type="dxa"/>
+          </w:tcPr>
+          <w:p>
+            <w:r>
+              <w:t>129.30</w:t>
+            </w:r>
+          </w:p>
+        </w:tc>
+        <w:tc>
+          <w:tcPr>
+            <w:tcW w:w="2338" w:type="dxa"/>
+          </w:tcPr>
+          <w:p>
+            <w:r>
+              <w:t>5.897</w:t>
+            </w:r>
+          </w:p>
+        </w:tc>
+      </w:tr>
+      <w:tr>
+        <w:tc>
+          <w:tcPr>
+            <w:tcW w:w="2337" w:type="dxa"/>
+          </w:tcPr>
+          <w:p>
+            <w:r>
+              <w:t>5</w:t>
+            </w:r>
+          </w:p>
+        </w:tc>
+        <w:tc>
+          <w:tcPr>
+            <w:tcW w:w="2337" w:type="dxa"/>
+          </w:tcPr>
+          <w:p>
+            <w:r>
+              <w:t>762.53</w:t>
+            </w:r>
+          </w:p>
+        </w:tc>
+        <w:tc>
+          <w:tcPr>
+            <w:tcW w:w="2338" w:type="dxa"/>
+          </w:tcPr>
+          <w:p>
+            <w:r>
+              <w:t>168.40</w:t>
+            </w:r>
+          </w:p>
+        </w:tc>
+        <w:tc>
+          <w:tcPr>
+            <w:tcW w:w="2338" w:type="dxa"/>
+          </w:tcPr>
+          <w:p>
+            <w:r>
+              <w:t>4.528</w:t>
+            </w:r>
+          </w:p>
+        </w:tc>
+      </w:tr>
+      <w:tr>
+        <w:tc>
+          <w:tcPr>
+            <w:tcW w:w="2337" w:type="dxa"/>
+          </w:tcPr>
+          <w:p>
+            <w:r>
+              <w:t>10</w:t>
+            </w:r>
+          </w:p>
+        </w:tc>
+        <w:tc>
+          <w:tcPr>
+            <w:tcW w:w="2337" w:type="dxa"/>
+          </w:tcPr>
+          <w:p>
+            <w:r>
+              <w:t>762.53</w:t>
+            </w:r>
+          </w:p>
+        </w:tc>
+        <w:tc>
+          <w:tcPr>
+            <w:tcW w:w="2338" w:type="dxa"/>
+          </w:tcPr>
+          <w:p>
+            <w:r>
+              <w:t>169.177</w:t>
+            </w:r>
+          </w:p>
+        </w:tc>
+        <w:tc>
+          <w:tcPr>
+            <w:tcW w:w="2338" w:type="dxa"/>
+          </w:tcPr>
+          <w:p>
+            <w:r>
+              <w:t>4.507</w:t>
+            </w:r>
+          </w:p>
+        </w:tc>
+      </w:tr>
+      <w:tr>
+        <w:tc>
+          <w:tcPr>
+            <w:tcW w:w="2337" w:type="dxa"/>
+          </w:tcPr>
+          <w:p>
+            <w:r>
+              <w:t>15</w:t>
+            </w:r>
+          </w:p>
+        </w:tc>
+        <w:tc>
+          <w:tcPr>
+            <w:tcW w:w="2337" w:type="dxa"/>
+          </w:tcPr>
+          <w:p>
+            <w:r>
+              <w:t>762.53</w:t>
+            </w:r>
+          </w:p>
+        </w:tc>
+        <w:tc>
+          <w:tcPr>
+            <w:tcW w:w="2338" w:type="dxa"/>
+          </w:tcPr>
+          <w:p>
+            <w:r>
+              <w:t>166.619</w:t>
+            </w:r>
+          </w:p>
+        </w:tc>
+        <w:tc>
+          <w:tcPr>
+            <w:tcW w:w="2338" w:type="dxa"/>
+          </w:tcPr>
+          <w:p>
+            <w:r>
+              <w:t>4.576</w:t>
+            </w:r>
+          </w:p>
+        </w:tc>
+      </w:tr>
+      <w:tr>
+        <w:tc>
+          <w:tcPr>
+            <w:tcW w:w="2337" w:type="dxa"/>
+          </w:tcPr>
+          <w:p>
+            <w:r>
+              <w:t>20</w:t>
+            </w:r>
+          </w:p>
+        </w:tc>
+        <w:tc>
+          <w:tcPr>
+            <w:tcW w:w="2337" w:type="dxa"/>
+          </w:tcPr>
+          <w:p>
+            <w:r>
+              <w:t>762.53</w:t>
+            </w:r>
+          </w:p>
+        </w:tc>
+        <w:tc>
+          <w:tcPr>
+            <w:tcW w:w="2338" w:type="dxa"/>
+          </w:tcPr>
+          <w:p>
+            <w:r>
+              <w:t>159.50</w:t>
+            </w:r>
+          </w:p>
+        </w:tc>
+        <w:tc>
+          <w:tcPr>
+            <w:tcW w:w="2338" w:type="dxa"/>
+          </w:tcPr>
+          <w:p>
+            <w:r>
+              <w:t>4.780</w:t>
+            </w:r>
+          </w:p>
+        </w:tc>
+      </w:tr>
+    </w:tbl>
+    <w:p>
+      <w:pPr>
+        <w:spacing w:after="0"/>
+      </w:pPr>
+    </w:p>
+    <w:p>
+      <w:pPr>
+        <w:spacing w:after="0"/>
+      </w:pPr>
+      <w:r>
+        <w:t>Original Image:</w:t>
+      </w:r>
+    </w:p>
+    <w:p>
+      <w:r>
+        <w:rPr>
+          <w:noProof/>
+        </w:rPr>
+        <w:drawing>
+          <wp:inline distT="0" distB="0" distL="0" distR="0" wp14:anchorId="749985AE" wp14:editId="1B51C126">
+            <wp:extent cx="1911350" cy="1433513"/>
+            <wp:effectExtent l="0" t="0" r="0" b="0"/>
+            <wp:docPr id="1" name="Picture 1" descr="A close up of a koala&#10;&#10;Description automatically generated"/>
+            <wp:cNvGraphicFramePr>
+              <a:graphicFrameLocks xmlns:a="http://schemas.openxmlformats.org/drawingml/2006/main" noChangeAspect="1"/>
+            </wp:cNvGraphicFramePr>
+            <a:graphic xmlns:a="http://schemas.openxmlformats.org/drawingml/2006/main">
+              <a:graphicData uri="http://schemas.openxmlformats.org/drawingml/2006/picture">
+                <pic:pic xmlns:pic="http://schemas.openxmlformats.org/drawingml/2006/picture">
+                  <pic:nvPicPr>
+                    <pic:cNvPr id="1" name="Koala.jpg"/>
+                    <pic:cNvPicPr/>
+                  </pic:nvPicPr>
+                  <pic:blipFill>
+                    <a:blip r:embed="rId4">
+                      <a:extLst>
+                        <a:ext uri="{28A0092B-C50C-407E-A947-70E740481C1C}">
+                          <a14:useLocalDpi xmlns:a14="http://schemas.microsoft.com/office/drawing/2010/main" val="0"/>
+                        </a:ext>
+                      </a:extLst>
+                    </a:blip>
+                    <a:stretch>
+                      <a:fillRect/>
+                    </a:stretch>
+                  </pic:blipFill>
+                  <pic:spPr>
+                    <a:xfrm>
+                      <a:off x="0" y="0"/>
+                      <a:ext cx="1926120" cy="1444590"/>
+                    </a:xfrm>
+                    <a:prstGeom prst="rect">
+                      <a:avLst/>
+                    </a:prstGeom>
+                  </pic:spPr>
+                </pic:pic>
+              </a:graphicData>
+            </a:graphic>
+          </wp:inline>
+        </w:drawing>
+      </w:r>
+    </w:p>
+    <w:p>
+      <w:pPr>
+        <w:spacing w:after="0"/>
+      </w:pPr>
+      <w:r>
+        <w:t>Compressed Images:</w:t>
+      </w:r>
+    </w:p>
+    <w:p>
+      <w:r>
+        <w:rPr>
+          <w:noProof/>
+        </w:rPr>
+        <w:drawing>
+          <wp:inline distT="0" distB="0" distL="0" distR="0" wp14:anchorId="6CD8E587" wp14:editId="21F4A8EF">
+            <wp:extent cx="1746250" cy="1309688"/>
+            <wp:effectExtent l="0" t="0" r="6350" b="5080"/>
+            <wp:docPr id="2" name="Picture 2" descr="A close up of an animal&#10;&#10;Description automatically generated"/>
+            <wp:cNvGraphicFramePr>
+              <a:graphicFrameLocks xmlns:a="http://schemas.openxmlformats.org/drawingml/2006/main" noChangeAspect="1"/>
+            </wp:cNvGraphicFramePr>
+            <a:graphic xmlns:a="http://schemas.openxmlformats.org/drawingml/2006/main">
+              <a:graphicData uri="http://schemas.openxmlformats.org/drawingml/2006/picture">
+                <pic:pic xmlns:pic="http://schemas.openxmlformats.org/drawingml/2006/picture">
+                  <pic:nvPicPr>
+                    <pic:cNvPr id="2" name="Koala2.jpg"/>
+                    <pic:cNvPicPr/>
+                  </pic:nvPicPr>
+                  <pic:blipFill>
+                    <a:blip r:embed="rId5">
+                      <a:extLst>
+                        <a:ext uri="{28A0092B-C50C-407E-A947-70E740481C1C}">
+                          <a14:useLocalDpi xmlns:a14="http://schemas.microsoft.com/office/drawing/2010/main" val="0"/>
+                        </a:ext>
+                      </a:extLst>
+                    </a:blip>
+                    <a:stretch>
+                      <a:fillRect/>
+                    </a:stretch>
+                  </pic:blipFill>
+                  <pic:spPr>
+                    <a:xfrm>
+                      <a:off x="0" y="0"/>
+                      <a:ext cx="1762699" cy="1322025"/>
+                    </a:xfrm>
+                    <a:prstGeom prst="rect">
+                      <a:avLst/>
+                    </a:prstGeom>
+                  </pic:spPr>
+                </pic:pic>
+              </a:graphicData>
+            </a:graphic>
+          </wp:inline>
+        </w:drawing>
+      </w:r>
+      <w:r>
+        <w:t xml:space="preserve">          </w:t>
+      </w:r>
+      <w:r>
+        <w:rPr>
+          <w:noProof/>
+        </w:rPr>
+        <w:drawing>
+          <wp:inline distT="0" distB="0" distL="0" distR="0" wp14:anchorId="2E039975" wp14:editId="74532387">
+            <wp:extent cx="1769535" cy="1327150"/>
+            <wp:effectExtent l="0" t="0" r="2540" b="6350"/>
+            <wp:docPr id="3" name="Picture 3" descr="A close up of an animal&#10;&#10;Description automatically generated"/>
+            <wp:cNvGraphicFramePr>
+              <a:graphicFrameLocks xmlns:a="http://schemas.openxmlformats.org/drawingml/2006/main" noChangeAspect="1"/>
+            </wp:cNvGraphicFramePr>
+            <a:graphic xmlns:a="http://schemas.openxmlformats.org/drawingml/2006/main">
+              <a:graphicData uri="http://schemas.openxmlformats.org/drawingml/2006/picture">
+                <pic:pic xmlns:pic="http://schemas.openxmlformats.org/drawingml/2006/picture">
+                  <pic:nvPicPr>
+                    <pic:cNvPr id="3" name="Koala5.jpg"/>
+                    <pic:cNvPicPr/>
+                  </pic:nvPicPr>
+                  <pic:blipFill>
+                    <a:blip r:embed="rId6">
+                      <a:extLst>
+                        <a:ext uri="{28A0092B-C50C-407E-A947-70E740481C1C}">
+                          <a14:useLocalDpi xmlns:a14="http://schemas.microsoft.com/office/drawing/2010/main" val="0"/>
+                        </a:ext>
+                      </a:extLst>
+                    </a:blip>
+                    <a:stretch>
+                      <a:fillRect/>
+                    </a:stretch>
+                  </pic:blipFill>
+                  <pic:spPr>
+                    <a:xfrm>
+                      <a:off x="0" y="0"/>
+                      <a:ext cx="1790391" cy="1342792"/>
+                    </a:xfrm>
+                    <a:prstGeom prst="rect">
+                      <a:avLst/>
+                    </a:prstGeom>
+                  </pic:spPr>
+                </pic:pic>
+              </a:graphicData>
+            </a:graphic>
+          </wp:inline>
+        </w:drawing>
+      </w:r>
+      <w:r>
+        <w:t xml:space="preserve">      </w:t>
+      </w:r>
+      <w:r>
+        <w:rPr>
+          <w:noProof/>
+        </w:rPr>
+        <w:drawing>
+          <wp:inline distT="0" distB="0" distL="0" distR="0" wp14:anchorId="5496012D" wp14:editId="1D335EEE">
+            <wp:extent cx="1794086" cy="1345565"/>
+            <wp:effectExtent l="0" t="0" r="0" b="6985"/>
+            <wp:docPr id="4" name="Picture 4" descr="A koala bear&#10;&#10;Description automatically generated"/>
+            <wp:cNvGraphicFramePr>
+              <a:graphicFrameLocks xmlns:a="http://schemas.openxmlformats.org/drawingml/2006/main" noChangeAspect="1"/>
+            </wp:cNvGraphicFramePr>
+            <a:graphic xmlns:a="http://schemas.openxmlformats.org/drawingml/2006/main">
+              <a:graphicData uri="http://schemas.openxmlformats.org/drawingml/2006/picture">
+                <pic:pic xmlns:pic="http://schemas.openxmlformats.org/drawingml/2006/picture">
+                  <pic:nvPicPr>
+                    <pic:cNvPr id="4" name="Koala10.jpg"/>
+                    <pic:cNvPicPr/>
+                  </pic:nvPicPr>
+                  <pic:blipFill>
+                    <a:blip r:embed="rId7">
+                      <a:extLst>
+                        <a:ext uri="{28A0092B-C50C-407E-A947-70E740481C1C}">
+                          <a14:useLocalDpi xmlns:a14="http://schemas.microsoft.com/office/drawing/2010/main" val="0"/>
+                        </a:ext>
+                      </a:extLst>
+                    </a:blip>
+                    <a:stretch>
+                      <a:fillRect/>
+                    </a:stretch>
+                  </pic:blipFill>
+                  <pic:spPr>
+                    <a:xfrm>
+                      <a:off x="0" y="0"/>
+                      <a:ext cx="1818228" cy="1363671"/>
+                    </a:xfrm>
+                    <a:prstGeom prst="rect">
+                      <a:avLst/>
+                    </a:prstGeom>
+                  </pic:spPr>
+                </pic:pic>
+              </a:graphicData>
+            </a:graphic>
+          </wp:inline>
+        </w:drawing>
+      </w:r>
+      <w:r>
+        <w:t xml:space="preserve">   </w:t>
+      </w:r>
+    </w:p>
+    <w:p>
+      <w:r>
+        <w:t xml:space="preserve">                     K=2                                                         K = 5                                                        K = 10</w:t>
+      </w:r>
+    </w:p>
+    <w:p>
+      <w:r>
+        <w:t xml:space="preserve"> </w:t>
+      </w:r>
+      <w:r>
+        <w:rPr>
+          <w:noProof/>
+        </w:rPr>
+        <w:drawing>
+          <wp:inline distT="0" distB="0" distL="0" distR="0" wp14:anchorId="6920239C" wp14:editId="74DBC49B">
+            <wp:extent cx="1710267" cy="1282700"/>
+            <wp:effectExtent l="0" t="0" r="4445" b="0"/>
+            <wp:docPr id="5" name="Picture 5" descr="A koala bear looking at the camera&#10;&#10;Description automatically generated"/>
+            <wp:cNvGraphicFramePr>
+              <a:graphicFrameLocks xmlns:a="http://schemas.openxmlformats.org/drawingml/2006/main" noChangeAspect="1"/>
+            </wp:cNvGraphicFramePr>
+            <a:graphic xmlns:a="http://schemas.openxmlformats.org/drawingml/2006/main">
+              <a:graphicData uri="http://schemas.openxmlformats.org/drawingml/2006/picture">
+                <pic:pic xmlns:pic="http://schemas.openxmlformats.org/drawingml/2006/picture">
+                  <pic:nvPicPr>
+                    <pic:cNvPr id="5" name="Koala15.jpg"/>
+                    <pic:cNvPicPr/>
+                  </pic:nvPicPr>
+                  <pic:blipFill>
+                    <a:blip r:embed="rId8">
+                      <a:extLst>
+                        <a:ext uri="{28A0092B-C50C-407E-A947-70E740481C1C}">
+                          <a14:useLocalDpi xmlns:a14="http://schemas.microsoft.com/office/drawing/2010/main" val="0"/>
+                        </a:ext>
+                      </a:extLst>
+                    </a:blip>
+                    <a:stretch>
+                      <a:fillRect/>
+                    </a:stretch>
+                  </pic:blipFill>
+                  <pic:spPr>
+                    <a:xfrm>
+                      <a:off x="0" y="0"/>
+                      <a:ext cx="1726646" cy="1294984"/>
+                    </a:xfrm>
+                    <a:prstGeom prst="rect">
+                      <a:avLst/>
+                    </a:prstGeom>
+                  </pic:spPr>
+                </pic:pic>
+              </a:graphicData>
+            </a:graphic>
+          </wp:inline>
+        </w:drawing>
+      </w:r>
+      <w:r>
+        <w:t xml:space="preserve">                            </w:t>
+      </w:r>
+      <w:r>
+        <w:rPr>
+          <w:noProof/>
+        </w:rPr>
+        <w:drawing>
+          <wp:inline distT="0" distB="0" distL="0" distR="0" wp14:anchorId="57B2FAED" wp14:editId="67740F75">
+            <wp:extent cx="1714500" cy="1285875"/>
+            <wp:effectExtent l="0" t="0" r="0" b="9525"/>
+            <wp:docPr id="6" name="Picture 6" descr="A koala bear looking at the camera&#10;&#10;Description automatically generated"/>
+            <wp:cNvGraphicFramePr>
+              <a:graphicFrameLocks xmlns:a="http://schemas.openxmlformats.org/drawingml/2006/main" noChangeAspect="1"/>
+            </wp:cNvGraphicFramePr>
+            <a:graphic xmlns:a="http://schemas.openxmlformats.org/drawingml/2006/main">
+              <a:graphicData uri="http://schemas.openxmlformats.org/drawingml/2006/picture">
+                <pic:pic xmlns:pic="http://schemas.openxmlformats.org/drawingml/2006/picture">
+                  <pic:nvPicPr>
+                    <pic:cNvPr id="6" name="Koala20.jpg"/>
+                    <pic:cNvPicPr/>
+                  </pic:nvPicPr>
+                  <pic:blipFill>
+                    <a:blip r:embed="rId9">
+                      <a:extLst>
+                        <a:ext uri="{28A0092B-C50C-407E-A947-70E740481C1C}">
+                          <a14:useLocalDpi xmlns:a14="http://schemas.microsoft.com/office/drawing/2010/main" val="0"/>
+                        </a:ext>
+                      </a:extLst>
+                    </a:blip>
+                    <a:stretch>
+                      <a:fillRect/>
+                    </a:stretch>
+                  </pic:blipFill>
+                  <pic:spPr>
+                    <a:xfrm>
+                      <a:off x="0" y="0"/>
+                      <a:ext cx="1719824" cy="1289868"/>
+                    </a:xfrm>
+                    <a:prstGeom prst="rect">
+                      <a:avLst/>
+                    </a:prstGeom>
+                  </pic:spPr>
+                </pic:pic>
+              </a:graphicData>
+            </a:graphic>
+          </wp:inline>
+        </w:drawing>
+      </w:r>
+    </w:p>
+    <w:p>
+      <w:r>
+        <w:t xml:space="preserve">                   K = 15</w:t>
+      </w:r>
+      <w:r>
+        <w:tab/>
+      </w:r>
+      <w:r>
+        <w:tab/>
+      </w:r>
+      <w:r>
+        <w:tab/>
+      </w:r>
+      <w:r>
+        <w:tab/>
+      </w:r>
+      <w:r>
+        <w:tab/>
+        <w:t>K = 20</w:t>
+      </w:r>
+    </w:p>
+    <w:p/>
+    <w:p/>
+    <w:p/>
+    <w:p/>
+    <w:p/>
+    <w:p>
+      <w:r>
+        <w:t>Penguins</w:t>
+      </w:r>
+      <w:r>
+        <w:t>.jpg</w:t>
+      </w:r>
+      <w:r>
+        <w:t xml:space="preserve"> (50 iterations)</w:t>
+      </w:r>
+    </w:p>
+    <w:tbl>
+      <w:tblPr>
+        <w:tblStyle w:val="TableGrid"/>
+        <w:tblW w:w="0" w:type="auto"/>
+        <w:tblLook w:val="04A0" w:firstRow="1" w:lastRow="0" w:firstColumn="1" w:lastColumn="0" w:noHBand="0" w:noVBand="1"/>
+      </w:tblPr>
+      <w:tblGrid>
+        <w:gridCol w:w="2337"/>
+        <w:gridCol w:w="2337"/>
+        <w:gridCol w:w="2338"/>
+        <w:gridCol w:w="2338"/>
+      </w:tblGrid>
+      <w:tr>
+        <w:tc>
+          <w:tcPr>
+            <w:tcW w:w="2337" w:type="dxa"/>
+          </w:tcPr>
+          <w:p>
+            <w:r>
+              <w:t>K Value</w:t>
+            </w:r>
+          </w:p>
+        </w:tc>
+        <w:tc>
+          <w:tcPr>
+            <w:tcW w:w="2337" w:type="dxa"/>
+          </w:tcPr>
+          <w:p>
+            <w:r>
+              <w:t>Size before compression (in KB)</w:t>
+            </w:r>
+          </w:p>
+        </w:tc>
+        <w:tc>
+          <w:tcPr>
+            <w:tcW w:w="2338" w:type="dxa"/>
+          </w:tcPr>
+          <w:p>
+            <w:r>
+              <w:t>Size after compression (in KB)</w:t>
+            </w:r>
+          </w:p>
+        </w:tc>
+        <w:tc>
+          <w:tcPr>
+            <w:tcW w:w="2338" w:type="dxa"/>
+          </w:tcPr>
+          <w:p>
+            <w:r>
+              <w:t>Ratio</w:t>
+            </w:r>
+          </w:p>
+        </w:tc>
+      </w:tr>
+      <w:tr>
+        <w:tc>
+          <w:tcPr>
+            <w:tcW w:w="2337" w:type="dxa"/>
+          </w:tcPr>
+          <w:p>
+            <w:r>
+              <w:t>2</w:t>
+            </w:r>
+          </w:p>
+        </w:tc>
+        <w:tc>
+          <w:tcPr>
+            <w:tcW w:w="2337" w:type="dxa"/>
+          </w:tcPr>
+          <w:p>
+            <w:r>
+              <w:t>759.604</w:t>
+            </w:r>
+          </w:p>
+        </w:tc>
+        <w:tc>
+          <w:tcPr>
+            <w:tcW w:w="2338" w:type="dxa"/>
+          </w:tcPr>
+          <w:p>
+            <w:r>
+              <w:t>83.220</w:t>
+            </w:r>
+          </w:p>
+        </w:tc>
+        <w:tc>
+          <w:tcPr>
+            <w:tcW w:w="2338" w:type="dxa"/>
+          </w:tcPr>
+          <w:p>
+            <w:r>
+              <w:t>9.12</w:t>
+            </w:r>
+          </w:p>
+        </w:tc>
+      </w:tr>
+      <w:tr>
+        <w:tc>
+          <w:tcPr>
+            <w:tcW w:w="2337" w:type="dxa"/>
+          </w:tcPr>
+          <w:p>
+            <w:r>
+              <w:t>5</w:t>
+            </w:r>
+          </w:p>
+        </w:tc>
+        <w:tc>
+          <w:tcPr>
+            <w:tcW w:w="2337" w:type="dxa"/>
+          </w:tcPr>
+          <w:p>
+            <w:r>
+              <w:t>759.604</w:t>
+            </w:r>
+          </w:p>
+        </w:tc>
+        <w:tc>
+          <w:tcPr>
+            <w:tcW w:w="2338" w:type="dxa"/>
+          </w:tcPr>
+          <w:p>
+            <w:r>
+              <w:t>100.65</w:t>
+            </w:r>
+          </w:p>
+        </w:tc>
+        <w:tc>
+          <w:tcPr>
+            <w:tcW w:w="2338" w:type="dxa"/>
+          </w:tcPr>
+          <w:p>
+            <w:r>
+              <w:t>7.54</w:t>
+            </w:r>
+          </w:p>
+        </w:tc>
+      </w:tr>
+      <w:tr>
+        <w:tc>
+          <w:tcPr>
+            <w:tcW w:w="2337" w:type="dxa"/>
+          </w:tcPr>
+          <w:p>
+            <w:r>
+              <w:t>10</w:t>
+            </w:r>
+          </w:p>
+        </w:tc>
+        <w:tc>
+          <w:tcPr>
+            <w:tcW w:w="2337" w:type="dxa"/>
+          </w:tcPr>
+          <w:p>
+            <w:r>
+              <w:t>759.604</w:t>
+            </w:r>
+          </w:p>
+        </w:tc>
+        <w:tc>
+          <w:tcPr>
+            <w:tcW w:w="2338" w:type="dxa"/>
+          </w:tcPr>
+          <w:p>
+            <w:r>
+              <w:t>113.702</w:t>
+            </w:r>
+          </w:p>
+        </w:tc>
+        <w:tc>
+          <w:tcPr>
+            <w:tcW w:w="2338" w:type="dxa"/>
+          </w:tcPr>
+          <w:p>
+            <w:r>
+              <w:t>6.68</w:t>
+            </w:r>
+          </w:p>
+        </w:tc>
+      </w:tr>
+      <w:tr>
+        <w:tc>
+          <w:tcPr>
+            <w:tcW w:w="2337" w:type="dxa"/>
+          </w:tcPr>
+          <w:p>
+            <w:r>
+              <w:t>15</w:t>
+            </w:r>
+          </w:p>
+        </w:tc>
+        <w:tc>
+          <w:tcPr>
+            <w:tcW w:w="2337" w:type="dxa"/>
+          </w:tcPr>
+          <w:p>
+            <w:r>
+              <w:t>759.604</w:t>
+            </w:r>
+          </w:p>
+        </w:tc>
+        <w:tc>
+          <w:tcPr>
+            <w:tcW w:w="2338" w:type="dxa"/>
+          </w:tcPr>
+          <w:p>
+            <w:r>
+              <w:t>112.097</w:t>
+            </w:r>
+          </w:p>
+        </w:tc>
+        <w:tc>
+          <w:tcPr>
+            <w:tcW w:w="2338" w:type="dxa"/>
+          </w:tcPr>
+          <w:p>
+            <w:r>
+              <w:t>6.77</w:t>
+            </w:r>
+          </w:p>
+        </w:tc>
+      </w:tr>
+      <w:tr>
+        <w:tc>
+          <w:tcPr>
+            <w:tcW w:w="2337" w:type="dxa"/>
+          </w:tcPr>
+          <w:p>
+            <w:r>
+              <w:t>20</w:t>
+            </w:r>
+          </w:p>
+        </w:tc>
+        <w:tc>
+          <w:tcPr>
+            <w:tcW w:w="2337" w:type="dxa"/>
+          </w:tcPr>
+          <w:p>
+            <w:r>
+              <w:t>759.604</w:t>
+            </w:r>
+          </w:p>
+        </w:tc>
+        <w:tc>
+          <w:tcPr>
+            <w:tcW w:w="2338" w:type="dxa"/>
+          </w:tcPr>
+          <w:p>
+            <w:r>
+              <w:t>111.803</w:t>
+            </w:r>
+          </w:p>
+        </w:tc>
+        <w:tc>
+          <w:tcPr>
+            <w:tcW w:w="2338" w:type="dxa"/>
+          </w:tcPr>
+          <w:p>
+            <w:r>
+              <w:t>6.79</w:t>
+            </w:r>
+          </w:p>
+        </w:tc>
+      </w:tr>
+    </w:tbl>
+    <w:p>
+      <w:pPr>
+        <w:spacing w:after="0"/>
+      </w:pPr>
+      <w:r>
+        <w:t>Original Image:</w:t>
+      </w:r>
+    </w:p>
+    <w:p>
+      <w:r>
+        <w:rPr>
+          <w:noProof/>
+        </w:rPr>
+        <w:drawing>
+          <wp:inline distT="0" distB="0" distL="0" distR="0" wp14:anchorId="0D96DF15" wp14:editId="2875DE49">
+            <wp:extent cx="1879600" cy="1409700"/>
+            <wp:effectExtent l="0" t="0" r="6350" b="0"/>
+            <wp:docPr id="13" name="Picture 13" descr="A penguin standing on a beach&#10;&#10;Description automatically generated"/>
+            <wp:cNvGraphicFramePr>
+              <a:graphicFrameLocks xmlns:a="http://schemas.openxmlformats.org/drawingml/2006/main" noChangeAspect="1"/>
+            </wp:cNvGraphicFramePr>
+            <a:graphic xmlns:a="http://schemas.openxmlformats.org/drawingml/2006/main">
+              <a:graphicData uri="http://schemas.openxmlformats.org/drawingml/2006/picture">
+                <pic:pic xmlns:pic="http://schemas.openxmlformats.org/drawingml/2006/picture">
+                  <pic:nvPicPr>
+                    <pic:cNvPr id="13" name="Penguins.jpg"/>
+                    <pic:cNvPicPr/>
+                  </pic:nvPicPr>
+                  <pic:blipFill>
+                    <a:blip r:embed="rId10">
+                      <a:extLst>
+                        <a:ext uri="{28A0092B-C50C-407E-A947-70E740481C1C}">
+                          <a14:useLocalDpi xmlns:a14="http://schemas.microsoft.com/office/drawing/2010/main" val="0"/>
+                        </a:ext>
+                      </a:extLst>
+                    </a:blip>
+                    <a:stretch>
+                      <a:fillRect/>
+                    </a:stretch>
+                  </pic:blipFill>
+                  <pic:spPr>
+                    <a:xfrm>
+                      <a:off x="0" y="0"/>
+                      <a:ext cx="1897135" cy="1422851"/>
+                    </a:xfrm>
+                    <a:prstGeom prst="rect">
+                      <a:avLst/>
+                    </a:prstGeom>
+                  </pic:spPr>
+                </pic:pic>
+              </a:graphicData>
+            </a:graphic>
+          </wp:inline>
+        </w:drawing>
+      </w:r>
+    </w:p>
+    <w:p>
+      <w:pPr>
+        <w:spacing w:after="0"/>
+      </w:pPr>
+      <w:r>
+        <w:t>Compressed Images:</w:t>
+      </w:r>
+    </w:p>
+    <w:p>
+      <w:r>
+        <w:rPr>
+          <w:noProof/>
+        </w:rPr>
+        <w:drawing>
+          <wp:inline distT="0" distB="0" distL="0" distR="0" wp14:anchorId="102E9B1D" wp14:editId="30E41277">
+            <wp:extent cx="1718733" cy="1289050"/>
+            <wp:effectExtent l="0" t="0" r="0" b="6350"/>
+            <wp:docPr id="14" name="Picture 14" descr="A picture containing outdoor, sky, bird, animal&#10;&#10;Description automatically generated"/>
+            <wp:cNvGraphicFramePr>
+              <a:graphicFrameLocks xmlns:a="http://schemas.openxmlformats.org/drawingml/2006/main" noChangeAspect="1"/>
+            </wp:cNvGraphicFramePr>
+            <a:graphic xmlns:a="http://schemas.openxmlformats.org/drawingml/2006/main">
+              <a:graphicData uri="http://schemas.openxmlformats.org/drawingml/2006/picture">
+                <pic:pic xmlns:pic="http://schemas.openxmlformats.org/drawingml/2006/picture">
+                  <pic:nvPicPr>
+                    <pic:cNvPr id="14" name="Penguins2.jpg"/>
+                    <pic:cNvPicPr/>
+                  </pic:nvPicPr>
+                  <pic:blipFill>
+                    <a:blip r:embed="rId11">
+                      <a:extLst>
+                        <a:ext uri="{28A0092B-C50C-407E-A947-70E740481C1C}">
+                          <a14:useLocalDpi xmlns:a14="http://schemas.microsoft.com/office/drawing/2010/main" val="0"/>
+                        </a:ext>
+                      </a:extLst>
+                    </a:blip>
+                    <a:stretch>
+                      <a:fillRect/>
+                    </a:stretch>
+                  </pic:blipFill>
+                  <pic:spPr>
+                    <a:xfrm>
+                      <a:off x="0" y="0"/>
+                      <a:ext cx="1738930" cy="1304198"/>
+                    </a:xfrm>
+                    <a:prstGeom prst="rect">
+                      <a:avLst/>
+                    </a:prstGeom>
+                  </pic:spPr>
+                </pic:pic>
+              </a:graphicData>
+            </a:graphic>
+          </wp:inline>
+        </w:drawing>
+      </w:r>
+      <w:r>
+        <w:t xml:space="preserve">          </w:t>
+      </w:r>
+      <w:r>
+        <w:rPr>
+          <w:noProof/>
+        </w:rPr>
+        <w:drawing>
+          <wp:inline distT="0" distB="0" distL="0" distR="0" wp14:anchorId="5142B474" wp14:editId="38E8CF4E">
+            <wp:extent cx="1720850" cy="1290638"/>
+            <wp:effectExtent l="0" t="0" r="0" b="5080"/>
+            <wp:docPr id="15" name="Picture 15" descr="A penguin standing on a beach&#10;&#10;Description automatically generated"/>
+            <wp:cNvGraphicFramePr>
+              <a:graphicFrameLocks xmlns:a="http://schemas.openxmlformats.org/drawingml/2006/main" noChangeAspect="1"/>
+            </wp:cNvGraphicFramePr>
+            <a:graphic xmlns:a="http://schemas.openxmlformats.org/drawingml/2006/main">
+              <a:graphicData uri="http://schemas.openxmlformats.org/drawingml/2006/picture">
+                <pic:pic xmlns:pic="http://schemas.openxmlformats.org/drawingml/2006/picture">
+                  <pic:nvPicPr>
+                    <pic:cNvPr id="15" name="Penguins5.jpg"/>
+                    <pic:cNvPicPr/>
+                  </pic:nvPicPr>
+                  <pic:blipFill>
+                    <a:blip r:embed="rId12">
+                      <a:extLst>
+                        <a:ext uri="{28A0092B-C50C-407E-A947-70E740481C1C}">
+                          <a14:useLocalDpi xmlns:a14="http://schemas.microsoft.com/office/drawing/2010/main" val="0"/>
+                        </a:ext>
+                      </a:extLst>
+                    </a:blip>
+                    <a:stretch>
+                      <a:fillRect/>
+                    </a:stretch>
+                  </pic:blipFill>
+                  <pic:spPr>
+                    <a:xfrm>
+                      <a:off x="0" y="0"/>
+                      <a:ext cx="1736235" cy="1302177"/>
+                    </a:xfrm>
+                    <a:prstGeom prst="rect">
+                      <a:avLst/>
+                    </a:prstGeom>
+                  </pic:spPr>
+                </pic:pic>
+              </a:graphicData>
+            </a:graphic>
+          </wp:inline>
+        </w:drawing>
+      </w:r>
+      <w:r>
+        <w:t xml:space="preserve">   </w:t>
+      </w:r>
+      <w:r>
+        <w:t xml:space="preserve">   </w:t>
+      </w:r>
+      <w:r>
+        <w:t xml:space="preserve">   </w:t>
+      </w:r>
+      <w:r>
+        <w:rPr>
+          <w:noProof/>
+        </w:rPr>
+        <w:drawing>
+          <wp:inline distT="0" distB="0" distL="0" distR="0" wp14:anchorId="5619E82C" wp14:editId="6368D122">
+            <wp:extent cx="1758527" cy="1318895"/>
+            <wp:effectExtent l="0" t="0" r="0" b="0"/>
+            <wp:docPr id="16" name="Picture 16" descr="A penguin standing on a beach&#10;&#10;Description automatically generated"/>
+            <wp:cNvGraphicFramePr>
+              <a:graphicFrameLocks xmlns:a="http://schemas.openxmlformats.org/drawingml/2006/main" noChangeAspect="1"/>
+            </wp:cNvGraphicFramePr>
+            <a:graphic xmlns:a="http://schemas.openxmlformats.org/drawingml/2006/main">
+              <a:graphicData uri="http://schemas.openxmlformats.org/drawingml/2006/picture">
+                <pic:pic xmlns:pic="http://schemas.openxmlformats.org/drawingml/2006/picture">
+                  <pic:nvPicPr>
+                    <pic:cNvPr id="16" name="Penguins10.jpg"/>
+                    <pic:cNvPicPr/>
+                  </pic:nvPicPr>
+                  <pic:blipFill>
+                    <a:blip r:embed="rId13">
+                      <a:extLst>
+                        <a:ext uri="{28A0092B-C50C-407E-A947-70E740481C1C}">
+                          <a14:useLocalDpi xmlns:a14="http://schemas.microsoft.com/office/drawing/2010/main" val="0"/>
+                        </a:ext>
+                      </a:extLst>
+                    </a:blip>
+                    <a:stretch>
+                      <a:fillRect/>
+                    </a:stretch>
+                  </pic:blipFill>
+                  <pic:spPr>
+                    <a:xfrm>
+                      <a:off x="0" y="0"/>
+                      <a:ext cx="1812892" cy="1359668"/>
+                    </a:xfrm>
+                    <a:prstGeom prst="rect">
+                      <a:avLst/>
+                    </a:prstGeom>
+                  </pic:spPr>
+                </pic:pic>
+              </a:graphicData>
+            </a:graphic>
+          </wp:inline>
+        </w:drawing>
+      </w:r>
+      <w:r>
+        <w:t xml:space="preserve">   </w:t>
+      </w:r>
+    </w:p>
+    <w:p>
+      <w:r>
+        <w:t xml:space="preserve">                     K=2                                                         K = 5                                                        K = 10</w:t>
+      </w:r>
+    </w:p>
+    <w:p>
+      <w:r>
+        <w:t xml:space="preserve"> </w:t>
+      </w:r>
+      <w:r>
+        <w:rPr>
+          <w:noProof/>
+        </w:rPr>
+        <w:drawing>
+          <wp:inline distT="0" distB="0" distL="0" distR="0" wp14:anchorId="67FEA19D" wp14:editId="1E092E65">
+            <wp:extent cx="1659467" cy="1244600"/>
+            <wp:effectExtent l="0" t="0" r="0" b="0"/>
+            <wp:docPr id="17" name="Picture 17" descr="A penguin standing on a beach&#10;&#10;Description automatically generated"/>
+            <wp:cNvGraphicFramePr>
+              <a:graphicFrameLocks xmlns:a="http://schemas.openxmlformats.org/drawingml/2006/main" noChangeAspect="1"/>
+            </wp:cNvGraphicFramePr>
+            <a:graphic xmlns:a="http://schemas.openxmlformats.org/drawingml/2006/main">
+              <a:graphicData uri="http://schemas.openxmlformats.org/drawingml/2006/picture">
+                <pic:pic xmlns:pic="http://schemas.openxmlformats.org/drawingml/2006/picture">
+                  <pic:nvPicPr>
+                    <pic:cNvPr id="17" name="Penguins10.jpg"/>
+                    <pic:cNvPicPr/>
+                  </pic:nvPicPr>
+                  <pic:blipFill>
+                    <a:blip r:embed="rId13">
+                      <a:extLst>
+                        <a:ext uri="{28A0092B-C50C-407E-A947-70E740481C1C}">
+                          <a14:useLocalDpi xmlns:a14="http://schemas.microsoft.com/office/drawing/2010/main" val="0"/>
+                        </a:ext>
+                      </a:extLst>
+                    </a:blip>
+                    <a:stretch>
+                      <a:fillRect/>
+                    </a:stretch>
+                  </pic:blipFill>
+                  <pic:spPr>
+                    <a:xfrm>
+                      <a:off x="0" y="0"/>
+                      <a:ext cx="1663485" cy="1247613"/>
+                    </a:xfrm>
+                    <a:prstGeom prst="rect">
+                      <a:avLst/>
+                    </a:prstGeom>
+                  </pic:spPr>
+                </pic:pic>
+              </a:graphicData>
+            </a:graphic>
+          </wp:inline>
+        </w:drawing>
+      </w:r>
+      <w:r>
+        <w:t xml:space="preserve">                            </w:t>
+      </w:r>
+      <w:r>
+        <w:rPr>
+          <w:noProof/>
+        </w:rPr>
+        <w:drawing>
+          <wp:inline distT="0" distB="0" distL="0" distR="0" wp14:anchorId="55D6AA78" wp14:editId="75619B70">
+            <wp:extent cx="1657350" cy="1243013"/>
+            <wp:effectExtent l="0" t="0" r="0" b="0"/>
+            <wp:docPr id="18" name="Picture 18" descr="A penguin standing on a beach&#10;&#10;Description automatically generated"/>
+            <wp:cNvGraphicFramePr>
+              <a:graphicFrameLocks xmlns:a="http://schemas.openxmlformats.org/drawingml/2006/main" noChangeAspect="1"/>
+            </wp:cNvGraphicFramePr>
+            <a:graphic xmlns:a="http://schemas.openxmlformats.org/drawingml/2006/main">
+              <a:graphicData uri="http://schemas.openxmlformats.org/drawingml/2006/picture">
+                <pic:pic xmlns:pic="http://schemas.openxmlformats.org/drawingml/2006/picture">
+                  <pic:nvPicPr>
+                    <pic:cNvPr id="18" name="Penguins20.jpg"/>
+                    <pic:cNvPicPr/>
+                  </pic:nvPicPr>
+                  <pic:blipFill>
+                    <a:blip r:embed="rId14">
+                      <a:extLst>
+                        <a:ext uri="{28A0092B-C50C-407E-A947-70E740481C1C}">
+                          <a14:useLocalDpi xmlns:a14="http://schemas.microsoft.com/office/drawing/2010/main" val="0"/>
+                        </a:ext>
+                      </a:extLst>
+                    </a:blip>
+                    <a:stretch>
+                      <a:fillRect/>
+                    </a:stretch>
+                  </pic:blipFill>
+                  <pic:spPr>
+                    <a:xfrm>
+                      <a:off x="0" y="0"/>
+                      <a:ext cx="1672183" cy="1254138"/>
+                    </a:xfrm>
+                    <a:prstGeom prst="rect">
+                      <a:avLst/>
+                    </a:prstGeom>
+                  </pic:spPr>
+                </pic:pic>
+              </a:graphicData>
+            </a:graphic>
+          </wp:inline>
+        </w:drawing>
+      </w:r>
+    </w:p>
+    <w:p>
+      <w:r>
+        <w:t xml:space="preserve">                   K = 15</w:t>
+      </w:r>
+      <w:r>
+        <w:tab/>
+      </w:r>
+      <w:r>
+        <w:tab/>
+      </w:r>
+      <w:r>
+        <w:tab/>
+      </w:r>
+      <w:r>
+        <w:tab/>
+      </w:r>
+      <w:r>
+        <w:tab/>
+        <w:t>K = 20</w:t>
+      </w:r>
+    </w:p>
+    <w:p>
       <w:pPr>
         <w:rPr>
           <w:sz w:val="40"/>
@@ -147,228 +1396,251 @@
     <w:p>
       <w:pPr>
         <w:rPr>
-          <w:rFonts w:ascii="Arial" w:hAnsi="Arial" w:cs="Arial"/>
-          <w:spacing w:val="-1"/>
-          <w:sz w:val="24"/>
-          <w:szCs w:val="24"/>
-          <w:shd w:val="clear" w:color="auto" w:fill="FFFFFF"/>
+          <w:sz w:val="40"/>
+          <w:szCs w:val="40"/>
         </w:rPr>
       </w:pPr>
-      <w:r>
-        <w:rPr>
-          <w:rFonts w:ascii="Arial" w:hAnsi="Arial" w:cs="Arial"/>
-          <w:spacing w:val="-1"/>
-          <w:sz w:val="24"/>
-          <w:szCs w:val="24"/>
-          <w:shd w:val="clear" w:color="auto" w:fill="FFFFFF"/>
-        </w:rPr>
-        <w:lastRenderedPageBreak/>
-        <w:t>An image comprises of several very small intensity values known as </w:t>
-      </w:r>
-      <w:hyperlink r:id="rId4" w:tgtFrame="_blank" w:history="1">
-        <w:r>
-          <w:t>Pixels</w:t>
-        </w:r>
-      </w:hyperlink>
-      <w:r>
-        <w:rPr>
-          <w:rFonts w:ascii="Arial" w:hAnsi="Arial" w:cs="Arial"/>
-          <w:spacing w:val="-1"/>
-          <w:sz w:val="24"/>
-          <w:szCs w:val="24"/>
-          <w:shd w:val="clear" w:color="auto" w:fill="FFFFFF"/>
-        </w:rPr>
-        <w:t>. In a colored image</w:t>
-      </w:r>
-      <w:r>
-        <w:rPr>
-          <w:rFonts w:ascii="Arial" w:hAnsi="Arial" w:cs="Arial"/>
-          <w:spacing w:val="-1"/>
-          <w:sz w:val="24"/>
-          <w:szCs w:val="24"/>
-          <w:shd w:val="clear" w:color="auto" w:fill="FFFFFF"/>
-        </w:rPr>
-        <w:t xml:space="preserve">, each pixel has three channels: Red, Green and Blue </w:t>
-      </w:r>
-      <w:r>
-        <w:rPr>
-          <w:rFonts w:ascii="Arial" w:hAnsi="Arial" w:cs="Arial"/>
-          <w:spacing w:val="-1"/>
-          <w:sz w:val="24"/>
-          <w:szCs w:val="24"/>
-          <w:shd w:val="clear" w:color="auto" w:fill="FFFFFF"/>
-        </w:rPr>
-        <w:t xml:space="preserve">intensity value for each pixel. </w:t>
-      </w:r>
-      <w:r>
-        <w:rPr>
-          <w:rFonts w:ascii="Arial" w:hAnsi="Arial" w:cs="Arial"/>
-          <w:spacing w:val="-1"/>
-          <w:sz w:val="24"/>
-          <w:szCs w:val="24"/>
-          <w:shd w:val="clear" w:color="auto" w:fill="FFFFFF"/>
-        </w:rPr>
-        <w:t xml:space="preserve">This tends to make the </w:t>
-      </w:r>
-      <w:r>
-        <w:rPr>
-          <w:rFonts w:ascii="Arial" w:hAnsi="Arial" w:cs="Arial"/>
-          <w:spacing w:val="-1"/>
-          <w:sz w:val="24"/>
-          <w:szCs w:val="24"/>
-          <w:shd w:val="clear" w:color="auto" w:fill="FFFFFF"/>
-        </w:rPr>
-        <w:t>size of a colored digital image</w:t>
-      </w:r>
-      <w:r>
-        <w:rPr>
-          <w:rFonts w:ascii="Arial" w:hAnsi="Arial" w:cs="Arial"/>
-          <w:spacing w:val="-1"/>
-          <w:sz w:val="24"/>
-          <w:szCs w:val="24"/>
-          <w:shd w:val="clear" w:color="auto" w:fill="FFFFFF"/>
-        </w:rPr>
-        <w:t xml:space="preserve"> very huge (3 values per pixel)</w:t>
-      </w:r>
-      <w:r>
-        <w:rPr>
-          <w:rFonts w:ascii="Arial" w:hAnsi="Arial" w:cs="Arial"/>
-          <w:spacing w:val="-1"/>
-          <w:sz w:val="24"/>
-          <w:szCs w:val="24"/>
-          <w:shd w:val="clear" w:color="auto" w:fill="FFFFFF"/>
-        </w:rPr>
-        <w:t xml:space="preserve">. So, these images </w:t>
-      </w:r>
-      <w:r>
-        <w:rPr>
-          <w:rFonts w:ascii="Arial" w:hAnsi="Arial" w:cs="Arial"/>
-          <w:spacing w:val="-1"/>
-          <w:sz w:val="24"/>
-          <w:szCs w:val="24"/>
-          <w:shd w:val="clear" w:color="auto" w:fill="FFFFFF"/>
-        </w:rPr>
-        <w:t>can be stored</w:t>
-      </w:r>
-      <w:r>
-        <w:rPr>
-          <w:rFonts w:ascii="Arial" w:hAnsi="Arial" w:cs="Arial"/>
-          <w:spacing w:val="-1"/>
-          <w:sz w:val="24"/>
-          <w:szCs w:val="24"/>
-          <w:shd w:val="clear" w:color="auto" w:fill="FFFFFF"/>
-        </w:rPr>
-        <w:t xml:space="preserve"> as</w:t>
-      </w:r>
-      <w:r>
-        <w:rPr>
-          <w:rFonts w:ascii="Arial" w:hAnsi="Arial" w:cs="Arial"/>
-          <w:spacing w:val="-1"/>
-          <w:sz w:val="24"/>
-          <w:szCs w:val="24"/>
-          <w:shd w:val="clear" w:color="auto" w:fill="FFFFFF"/>
-        </w:rPr>
+    </w:p>
+    <w:p>
+      <w:pPr>
+        <w:rPr>
+          <w:sz w:val="40"/>
+          <w:szCs w:val="40"/>
+        </w:rPr>
+      </w:pPr>
+    </w:p>
+    <w:p>
+      <w:pPr>
+        <w:spacing w:before="240" w:after="0" w:line="240" w:lineRule="auto"/>
+        <w:rPr>
+          <w:sz w:val="28"/>
+          <w:szCs w:val="28"/>
+        </w:rPr>
+      </w:pPr>
+      <w:r>
+        <w:rPr>
+          <w:sz w:val="28"/>
+          <w:szCs w:val="28"/>
+        </w:rPr>
+        <w:t xml:space="preserve">Q. </w:t>
+      </w:r>
+      <w:r>
+        <w:rPr>
+          <w:sz w:val="28"/>
+          <w:szCs w:val="28"/>
+        </w:rPr>
+        <w:t xml:space="preserve">Is there a tradeoff between image quality and degree of compression? </w:t>
+      </w:r>
+    </w:p>
+    <w:p>
+      <w:pPr>
+        <w:spacing w:before="240" w:after="0" w:line="240" w:lineRule="auto"/>
+        <w:rPr>
+          <w:sz w:val="28"/>
+          <w:szCs w:val="28"/>
+        </w:rPr>
+      </w:pPr>
+      <w:r>
+        <w:t xml:space="preserve">Yes. ‘K’ represents the degree of compression. </w:t>
+      </w:r>
+      <w:r>
+        <w:t>S</w:t>
+      </w:r>
+      <w:r>
+        <w:t xml:space="preserve">maller value of </w:t>
+      </w:r>
+      <w:r>
+        <w:t>K</w:t>
+      </w:r>
+      <w:r>
         <w:t xml:space="preserve"> </w:t>
       </w:r>
       <w:r>
-        <w:rPr>
-          <w:rFonts w:ascii="Arial" w:hAnsi="Arial" w:cs="Arial"/>
-          <w:spacing w:val="-1"/>
-          <w:sz w:val="24"/>
-          <w:szCs w:val="24"/>
-          <w:shd w:val="clear" w:color="auto" w:fill="FFFFFF"/>
-        </w:rPr>
-        <w:t>compressed images with lesser number of bits for intensity values and hence, lesser memory for storage.</w:t>
+        <w:t>means</w:t>
+      </w:r>
+      <w:r>
+        <w:t xml:space="preserve"> fewer clusters, and hence fewer colors to represent the image.</w:t>
+      </w:r>
+      <w:r>
+        <w:t xml:space="preserve"> </w:t>
+      </w:r>
+      <w:r>
+        <w:t>Therefore</w:t>
+      </w:r>
+      <w:r>
+        <w:t>,</w:t>
+      </w:r>
+      <w:r>
+        <w:t xml:space="preserve"> for smaller ‘K’ values, a lot of details in the image </w:t>
+      </w:r>
+      <w:r>
+        <w:t xml:space="preserve">are </w:t>
+      </w:r>
+      <w:r>
+        <w:t>compromised,</w:t>
+      </w:r>
+      <w:r>
+        <w:t xml:space="preserve"> </w:t>
+      </w:r>
+      <w:r>
+        <w:t>which produces a lower image quality.</w:t>
+      </w:r>
+      <w:r>
+        <w:t xml:space="preserve"> </w:t>
+      </w:r>
+      <w:r>
+        <w:t xml:space="preserve">Higher ‘K’ values show more colors due to </w:t>
+      </w:r>
+      <w:r>
+        <w:t>a larger</w:t>
+      </w:r>
+      <w:r>
+        <w:t xml:space="preserve"> number of clusters, and hence produces a </w:t>
+      </w:r>
+      <w:r>
+        <w:t>better-quality</w:t>
+      </w:r>
+      <w:r>
+        <w:t xml:space="preserve"> image. However, higher values of K </w:t>
+      </w:r>
+      <w:r>
+        <w:t>t</w:t>
+      </w:r>
+      <w:r>
+        <w:t>ake longer to execute.</w:t>
       </w:r>
     </w:p>
     <w:p>
       <w:pPr>
-        <w:rPr>
-          <w:rFonts w:ascii="Arial" w:hAnsi="Arial" w:cs="Arial"/>
-          <w:spacing w:val="-1"/>
-          <w:sz w:val="24"/>
-          <w:szCs w:val="24"/>
-          <w:shd w:val="clear" w:color="auto" w:fill="FFFFFF"/>
+        <w:spacing w:before="240" w:after="0" w:line="240" w:lineRule="auto"/>
+        <w:rPr>
+          <w:sz w:val="28"/>
+          <w:szCs w:val="28"/>
         </w:rPr>
       </w:pPr>
       <w:r>
         <w:rPr>
-          <w:rFonts w:ascii="Arial" w:hAnsi="Arial" w:cs="Arial"/>
-          <w:spacing w:val="-1"/>
-          <w:sz w:val="24"/>
-          <w:szCs w:val="24"/>
-          <w:shd w:val="clear" w:color="auto" w:fill="FFFFFF"/>
-        </w:rPr>
-        <w:t xml:space="preserve">K-means clustering is the optimization technique to find the ‘k’ clusters or groups in the given set of data points. The data points are clustered together </w:t>
-      </w:r>
-      <w:proofErr w:type="gramStart"/>
-      <w:r>
-        <w:rPr>
-          <w:rFonts w:ascii="Arial" w:hAnsi="Arial" w:cs="Arial"/>
-          <w:spacing w:val="-1"/>
-          <w:sz w:val="24"/>
-          <w:szCs w:val="24"/>
-          <w:shd w:val="clear" w:color="auto" w:fill="FFFFFF"/>
-        </w:rPr>
-        <w:t>on the basis of</w:t>
-      </w:r>
-      <w:proofErr w:type="gramEnd"/>
-      <w:r>
-        <w:rPr>
-          <w:rFonts w:ascii="Arial" w:hAnsi="Arial" w:cs="Arial"/>
-          <w:spacing w:val="-1"/>
-          <w:sz w:val="24"/>
-          <w:szCs w:val="24"/>
-          <w:shd w:val="clear" w:color="auto" w:fill="FFFFFF"/>
-        </w:rPr>
-        <w:t xml:space="preserve"> some kind of similarity. Initially, it starts with the random initialization of the ‘k’ clusters and then on the basis of some similarity (like </w:t>
-      </w:r>
-      <w:proofErr w:type="spellStart"/>
-      <w:r>
-        <w:rPr>
-          <w:rFonts w:ascii="Arial" w:hAnsi="Arial" w:cs="Arial"/>
-          <w:spacing w:val="-1"/>
-          <w:sz w:val="24"/>
-          <w:szCs w:val="24"/>
-          <w:shd w:val="clear" w:color="auto" w:fill="FFFFFF"/>
-        </w:rPr>
-        <w:t>euclidean</w:t>
-      </w:r>
-      <w:proofErr w:type="spellEnd"/>
-      <w:r>
-        <w:rPr>
-          <w:rFonts w:ascii="Arial" w:hAnsi="Arial" w:cs="Arial"/>
-          <w:spacing w:val="-1"/>
-          <w:sz w:val="24"/>
-          <w:szCs w:val="24"/>
-          <w:shd w:val="clear" w:color="auto" w:fill="FFFFFF"/>
-        </w:rPr>
-        <w:t xml:space="preserve"> distance metric), it aims to minimize the distance from every data point to the cluster center in each </w:t>
-      </w:r>
-      <w:proofErr w:type="gramStart"/>
-      <w:r>
-        <w:rPr>
-          <w:rFonts w:ascii="Arial" w:hAnsi="Arial" w:cs="Arial"/>
-          <w:spacing w:val="-1"/>
-          <w:sz w:val="24"/>
-          <w:szCs w:val="24"/>
-          <w:shd w:val="clear" w:color="auto" w:fill="FFFFFF"/>
-        </w:rPr>
-        <w:t>clusters</w:t>
-      </w:r>
-      <w:proofErr w:type="gramEnd"/>
-      <w:r>
-        <w:rPr>
-          <w:rFonts w:ascii="Arial" w:hAnsi="Arial" w:cs="Arial"/>
-          <w:spacing w:val="-1"/>
-          <w:sz w:val="24"/>
-          <w:szCs w:val="24"/>
-          <w:shd w:val="clear" w:color="auto" w:fill="FFFFFF"/>
-        </w:rPr>
-        <w:t>. There are mainly two iterative steps in the algorithm:</w:t>
+          <w:sz w:val="28"/>
+          <w:szCs w:val="28"/>
+        </w:rPr>
+        <w:t xml:space="preserve">Q. </w:t>
+      </w:r>
+      <w:r>
+        <w:rPr>
+          <w:sz w:val="28"/>
+          <w:szCs w:val="28"/>
+        </w:rPr>
+        <w:t>What</w:t>
+      </w:r>
+      <w:r>
+        <w:rPr>
+          <w:sz w:val="28"/>
+          <w:szCs w:val="28"/>
+        </w:rPr>
+        <w:t xml:space="preserve"> </w:t>
+      </w:r>
+      <w:r>
+        <w:rPr>
+          <w:sz w:val="28"/>
+          <w:szCs w:val="28"/>
+        </w:rPr>
+        <w:t>would be a good value of K for each of the two images?</w:t>
+      </w:r>
+    </w:p>
+    <w:p>
+      <w:pPr>
+        <w:spacing w:after="0" w:line="240" w:lineRule="auto"/>
+      </w:pPr>
+      <w:r>
+        <w:t>For the given images, Koala.jpg and Penguin</w:t>
+      </w:r>
+      <w:r>
+        <w:t>s</w:t>
+      </w:r>
+      <w:r>
+        <w:t>.jpg, reasonably good images are</w:t>
+      </w:r>
+      <w:r>
+        <w:t xml:space="preserve"> </w:t>
+      </w:r>
+      <w:r>
+        <w:t>seen when k lies between 15 and 20. The output file shows the reasonable</w:t>
+      </w:r>
+      <w:r>
+        <w:t xml:space="preserve"> </w:t>
+      </w:r>
+      <w:r>
+        <w:t>compression ratio and most colors which are identifiable.</w:t>
+      </w:r>
+      <w:r>
+        <w:t xml:space="preserve"> </w:t>
+      </w:r>
+    </w:p>
+    <w:p>
+      <w:pPr>
+        <w:spacing w:after="0" w:line="240" w:lineRule="auto"/>
+      </w:pPr>
+      <w:r>
+        <w:t>For Koala.jpg, k= 10 gives a compression ratio of 4.5, which is close to that for</w:t>
+      </w:r>
+      <w:r>
+        <w:t xml:space="preserve"> </w:t>
+      </w:r>
+      <w:r>
+        <w:t>k=15 and 20.</w:t>
+      </w:r>
+      <w:r>
+        <w:t xml:space="preserve"> </w:t>
+      </w:r>
+      <w:r>
+        <w:t>Hence k=10 would be a good choice for k, as it has almost the same</w:t>
+      </w:r>
+      <w:r>
+        <w:t xml:space="preserve"> </w:t>
+      </w:r>
+      <w:r>
+        <w:t>compression ratio as of greater values of k.</w:t>
+      </w:r>
+      <w:r>
+        <w:t xml:space="preserve"> </w:t>
+      </w:r>
+    </w:p>
+    <w:p>
+      <w:pPr>
+        <w:spacing w:after="0" w:line="240" w:lineRule="auto"/>
+      </w:pPr>
+      <w:r>
+        <w:t>For Penguin</w:t>
+      </w:r>
+      <w:r>
+        <w:t>s</w:t>
+      </w:r>
+      <w:r>
+        <w:t xml:space="preserve">.jpg, k= 15 gives a compression ratio of </w:t>
+      </w:r>
+      <w:r>
+        <w:t>6.7</w:t>
       </w:r>
       <w:bookmarkStart w:id="0" w:name="_GoBack"/>
       <w:bookmarkEnd w:id="0"/>
+      <w:r>
+        <w:t>, which is close to that for</w:t>
+      </w:r>
+      <w:r>
+        <w:t xml:space="preserve"> </w:t>
+      </w:r>
+      <w:r>
+        <w:t>k=20. Hence k=15 would be a good choice for k, as it has almost the same compression</w:t>
+      </w:r>
+      <w:r>
+        <w:t xml:space="preserve"> </w:t>
+      </w:r>
+      <w:r>
+        <w:t>ratio as of greater values of k</w:t>
+      </w:r>
+      <w:r>
+        <w:t>.</w:t>
+      </w:r>
     </w:p>
     <w:sectPr>
       <w:pgSz w:w="12240" w:h="15840"/>
@@ -503,6 +1775,7 @@
     <w:lsdException w:name="HTML Sample" w:semiHidden="1" w:unhideWhenUsed="1"/>
     <w:lsdException w:name="HTML Typewriter" w:semiHidden="1" w:unhideWhenUsed="1"/>
     <w:lsdException w:name="HTML Variable" w:semiHidden="1" w:unhideWhenUsed="1"/>
+    <w:lsdException w:name="Normal Table" w:semiHidden="1" w:unhideWhenUsed="1"/>
     <w:lsdException w:name="annotation subject" w:semiHidden="1" w:unhideWhenUsed="1"/>
     <w:lsdException w:name="No List" w:semiHidden="1" w:unhideWhenUsed="1"/>
     <w:lsdException w:name="Outline List 1" w:semiHidden="1" w:unhideWhenUsed="1"/>
@@ -549,8 +1822,10 @@
     <w:lsdException w:name="Table Subtle 2" w:semiHidden="1" w:unhideWhenUsed="1"/>
     <w:lsdException w:name="Table Web 1" w:semiHidden="1" w:unhideWhenUsed="1"/>
     <w:lsdException w:name="Table Web 2" w:semiHidden="1" w:unhideWhenUsed="1"/>
+    <w:lsdException w:name="Table Web 3" w:semiHidden="1" w:unhideWhenUsed="1"/>
     <w:lsdException w:name="Balloon Text" w:semiHidden="1" w:unhideWhenUsed="1"/>
     <w:lsdException w:name="Table Grid" w:uiPriority="39"/>
+    <w:lsdException w:name="Table Theme" w:semiHidden="1" w:unhideWhenUsed="1"/>
     <w:lsdException w:name="Placeholder Text" w:semiHidden="1"/>
     <w:lsdException w:name="No Spacing" w:uiPriority="1" w:qFormat="1"/>
     <w:lsdException w:name="Light Shading" w:uiPriority="60"/>
@@ -814,6 +2089,25 @@
       <w:color w:val="0000FF"/>
       <w:u w:val="single"/>
     </w:rPr>
+  </w:style>
+  <w:style w:type="table" w:styleId="TableGrid">
+    <w:name w:val="Table Grid"/>
+    <w:basedOn w:val="TableNormal"/>
+    <w:uiPriority w:val="39"/>
+    <w:rsid w:val="00A51761"/>
+    <w:pPr>
+      <w:spacing w:after="0" w:line="240" w:lineRule="auto"/>
+    </w:pPr>
+    <w:tblPr>
+      <w:tblBorders>
+        <w:top w:val="single" w:sz="4" w:space="0" w:color="auto"/>
+        <w:left w:val="single" w:sz="4" w:space="0" w:color="auto"/>
+        <w:bottom w:val="single" w:sz="4" w:space="0" w:color="auto"/>
+        <w:right w:val="single" w:sz="4" w:space="0" w:color="auto"/>
+        <w:insideH w:val="single" w:sz="4" w:space="0" w:color="auto"/>
+        <w:insideV w:val="single" w:sz="4" w:space="0" w:color="auto"/>
+      </w:tblBorders>
+    </w:tblPr>
   </w:style>
 </w:styles>
 </file>

</xml_diff>